<commit_message>
Prepped first deliverable for QA, archived old docs
</commit_message>
<xml_diff>
--- a/docs/Review/to review/Interaction and High Level Design.docx
+++ b/docs/Review/to review/Interaction and High Level Design.docx
@@ -15,6 +15,11 @@
         <w:dataBinding w:prefixMappings="xmlns:ns0='http://purl.org/dc/elements/1.1/' xmlns:ns1='http://schemas.openxmlformats.org/package/2006/metadata/core-properties' " w:xpath="/ns1:coreProperties[1]/ns0:title[1]" w:storeItemID="{6C3C8BC8-F283-45AE-878A-BAB7291924A1}"/>
         <w:text/>
       </w:sdtPr>
+      <w:sdtEndPr>
+        <w:rPr>
+          <w:rStyle w:val="BodyTextChar"/>
+        </w:rPr>
+      </w:sdtEndPr>
       <w:sdtContent>
         <w:p>
           <w:pPr>
@@ -39,6 +44,7 @@
         <w:dataBinding w:prefixMappings="xmlns:ns0='http://purl.org/dc/elements/1.1/' xmlns:ns1='http://schemas.openxmlformats.org/package/2006/metadata/core-properties' " w:xpath="/ns1:coreProperties[1]/ns0:subject[1]" w:storeItemID="{6C3C8BC8-F283-45AE-878A-BAB7291924A1}"/>
         <w:text/>
       </w:sdtPr>
+      <w:sdtEndPr/>
       <w:sdtContent>
         <w:p>
           <w:pPr>
@@ -101,6 +107,7 @@
                 <w:dataBinding w:prefixMappings="xmlns:ns0='http://purl.org/dc/elements/1.1/' xmlns:ns1='http://schemas.openxmlformats.org/package/2006/metadata/core-properties' " w:xpath="/ns1:coreProperties[1]/ns0:creator[1]" w:storeItemID="{6C3C8BC8-F283-45AE-878A-BAB7291924A1}"/>
                 <w:text/>
               </w:sdtPr>
+              <w:sdtEndPr/>
               <w:sdtContent>
                 <w:r>
                   <w:t>Ben Dudley, David Fairbrother, Jonathan Englund, Josh Doyle, Liam Fitzgerald, Oliver Earl, Tim Anderson</w:t>
@@ -141,6 +148,7 @@
                 <w:dataBinding w:prefixMappings="xmlns:ns0='http://purl.org/dc/elements/1.1/' xmlns:ns1='http://schemas.openxmlformats.org/package/2006/metadata/core-properties' " w:xpath="/ns1:coreProperties[1]/ns1:category[1]" w:storeItemID="{6C3C8BC8-F283-45AE-878A-BAB7291924A1}"/>
                 <w:text/>
               </w:sdtPr>
+              <w:sdtEndPr/>
               <w:sdtContent>
                 <w:r>
                   <w:t>SE_05_</w:t>
@@ -210,6 +218,7 @@
                 <w:dataBinding w:prefixMappings="xmlns:ns0='http://purl.org/dc/elements/1.1/' xmlns:ns1='http://schemas.openxmlformats.org/package/2006/metadata/core-properties' " w:xpath="/ns1:coreProperties[1]/ns1:keywords[1]" w:storeItemID="{6C3C8BC8-F283-45AE-878A-BAB7291924A1}"/>
                 <w:text/>
               </w:sdtPr>
+              <w:sdtEndPr/>
               <w:sdtContent>
                 <w:r>
                   <w:t>1.1</w:t>
@@ -254,6 +263,7 @@
                 <w:dataBinding w:prefixMappings="xmlns:ns0='http://purl.org/dc/elements/1.1/' xmlns:ns1='http://schemas.openxmlformats.org/package/2006/metadata/core-properties' " w:xpath="/ns1:coreProperties[1]/ns1:contentStatus[1]" w:storeItemID="{6C3C8BC8-F283-45AE-878A-BAB7291924A1}"/>
                 <w:text/>
               </w:sdtPr>
+              <w:sdtEndPr/>
               <w:sdtContent>
                 <w:r>
                   <w:t>Review</w:t>
@@ -450,7 +460,7 @@
       <w:pPr>
         <w:pStyle w:val="UnnumHeading1"/>
       </w:pPr>
-      <w:bookmarkStart w:id="0" w:name="_Toc433889500"/>
+      <w:bookmarkStart w:id="0" w:name="_Toc433904806"/>
       <w:r>
         <w:t>CONTENTS</w:t>
       </w:r>
@@ -511,7 +521,7 @@
         <w:rPr>
           <w:noProof/>
         </w:rPr>
-        <w:instrText xml:space="preserve"> PAGEREF _Toc433889500 \h </w:instrText>
+        <w:instrText xml:space="preserve"> PAGEREF _Toc433904806 \h </w:instrText>
       </w:r>
       <w:r>
         <w:rPr>
@@ -591,7 +601,7 @@
         <w:rPr>
           <w:noProof/>
         </w:rPr>
-        <w:instrText xml:space="preserve"> PAGEREF _Toc433889501 \h </w:instrText>
+        <w:instrText xml:space="preserve"> PAGEREF _Toc433904807 \h </w:instrText>
       </w:r>
       <w:r>
         <w:rPr>
@@ -669,7 +679,7 @@
         <w:rPr>
           <w:noProof/>
         </w:rPr>
-        <w:instrText xml:space="preserve"> PAGEREF _Toc433889502 \h </w:instrText>
+        <w:instrText xml:space="preserve"> PAGEREF _Toc433904808 \h </w:instrText>
       </w:r>
       <w:r>
         <w:rPr>
@@ -747,7 +757,7 @@
         <w:rPr>
           <w:noProof/>
         </w:rPr>
-        <w:instrText xml:space="preserve"> PAGEREF _Toc433889503 \h </w:instrText>
+        <w:instrText xml:space="preserve"> PAGEREF _Toc433904809 \h </w:instrText>
       </w:r>
       <w:r>
         <w:rPr>
@@ -825,7 +835,7 @@
         <w:rPr>
           <w:noProof/>
         </w:rPr>
-        <w:instrText xml:space="preserve"> PAGEREF _Toc433889504 \h </w:instrText>
+        <w:instrText xml:space="preserve"> PAGEREF _Toc433904810 \h </w:instrText>
       </w:r>
       <w:r>
         <w:rPr>
@@ -905,7 +915,7 @@
         <w:rPr>
           <w:noProof/>
         </w:rPr>
-        <w:instrText xml:space="preserve"> PAGEREF _Toc433889505 \h </w:instrText>
+        <w:instrText xml:space="preserve"> PAGEREF _Toc433904811 \h </w:instrText>
       </w:r>
       <w:r>
         <w:rPr>
@@ -983,7 +993,7 @@
         <w:rPr>
           <w:noProof/>
         </w:rPr>
-        <w:instrText xml:space="preserve"> PAGEREF _Toc433889506 \h </w:instrText>
+        <w:instrText xml:space="preserve"> PAGEREF _Toc433904812 \h </w:instrText>
       </w:r>
       <w:r>
         <w:rPr>
@@ -1061,7 +1071,7 @@
         <w:rPr>
           <w:noProof/>
         </w:rPr>
-        <w:instrText xml:space="preserve"> PAGEREF _Toc433889507 \h </w:instrText>
+        <w:instrText xml:space="preserve"> PAGEREF _Toc433904813 \h </w:instrText>
       </w:r>
       <w:r>
         <w:rPr>
@@ -1141,7 +1151,7 @@
         <w:rPr>
           <w:noProof/>
         </w:rPr>
-        <w:instrText xml:space="preserve"> PAGEREF _Toc433889508 \h </w:instrText>
+        <w:instrText xml:space="preserve"> PAGEREF _Toc433904814 \h </w:instrText>
       </w:r>
       <w:r>
         <w:rPr>
@@ -1219,7 +1229,7 @@
         <w:rPr>
           <w:noProof/>
         </w:rPr>
-        <w:instrText xml:space="preserve"> PAGEREF _Toc433889509 \h </w:instrText>
+        <w:instrText xml:space="preserve"> PAGEREF _Toc433904815 \h </w:instrText>
       </w:r>
       <w:r>
         <w:rPr>
@@ -1279,7 +1289,7 @@
         <w:rPr>
           <w:noProof/>
         </w:rPr>
-        <w:t>User Interface Design</w:t>
+        <w:t>User Interface Design – Tasker CLI</w:t>
       </w:r>
       <w:r>
         <w:rPr>
@@ -1297,7 +1307,7 @@
         <w:rPr>
           <w:noProof/>
         </w:rPr>
-        <w:instrText xml:space="preserve"> PAGEREF _Toc433889510 \h </w:instrText>
+        <w:instrText xml:space="preserve"> PAGEREF _Toc433904816 \h </w:instrText>
       </w:r>
       <w:r>
         <w:rPr>
@@ -1325,10 +1335,12 @@
     </w:p>
     <w:p>
       <w:pPr>
-        <w:pStyle w:val="TOC1"/>
+        <w:pStyle w:val="TOC2"/>
+        <w:tabs>
+          <w:tab w:val="left" w:pos="880"/>
+        </w:tabs>
         <w:rPr>
           <w:rFonts w:asciiTheme="minorHAnsi" w:eastAsiaTheme="minorEastAsia" w:hAnsiTheme="minorHAnsi" w:cstheme="minorBidi"/>
-          <w:caps w:val="0"/>
           <w:noProof/>
           <w:sz w:val="22"/>
           <w:szCs w:val="22"/>
@@ -1339,61 +1351,137 @@
         <w:rPr>
           <w:noProof/>
         </w:rPr>
-        <w:t>APPENDICES</w:t>
-      </w:r>
-      <w:r>
-        <w:rPr>
-          <w:noProof/>
-        </w:rPr>
-        <w:tab/>
-      </w:r>
-      <w:r>
-        <w:rPr>
-          <w:noProof/>
-        </w:rPr>
-        <w:fldChar w:fldCharType="begin"/>
-      </w:r>
-      <w:r>
-        <w:rPr>
-          <w:noProof/>
-        </w:rPr>
-        <w:instrText xml:space="preserve"> PAGEREF _Toc433889511 \h </w:instrText>
-      </w:r>
-      <w:r>
-        <w:rPr>
-          <w:noProof/>
-        </w:rPr>
-      </w:r>
-      <w:r>
-        <w:rPr>
-          <w:noProof/>
-        </w:rPr>
-        <w:fldChar w:fldCharType="separate"/>
-      </w:r>
-      <w:r>
-        <w:rPr>
-          <w:noProof/>
-        </w:rPr>
-        <w:t>19</w:t>
-      </w:r>
-      <w:r>
-        <w:rPr>
-          <w:noProof/>
-        </w:rPr>
-        <w:fldChar w:fldCharType="end"/>
-      </w:r>
-    </w:p>
-    <w:p>
-      <w:pPr>
-        <w:pStyle w:val="TOC1"/>
+        <w:t>3.3</w:t>
+      </w:r>
+      <w:r>
         <w:rPr>
           <w:rFonts w:asciiTheme="minorHAnsi" w:eastAsiaTheme="minorEastAsia" w:hAnsiTheme="minorHAnsi" w:cstheme="minorBidi"/>
-          <w:caps w:val="0"/>
           <w:noProof/>
           <w:sz w:val="22"/>
           <w:szCs w:val="22"/>
           <w:lang w:eastAsia="en-GB"/>
         </w:rPr>
+        <w:tab/>
+      </w:r>
+      <w:r>
+        <w:rPr>
+          <w:noProof/>
+        </w:rPr>
+        <w:t>User Interface Design - TaskerMAN</w:t>
+      </w:r>
+      <w:r>
+        <w:rPr>
+          <w:noProof/>
+        </w:rPr>
+        <w:tab/>
+      </w:r>
+      <w:r>
+        <w:rPr>
+          <w:noProof/>
+        </w:rPr>
+        <w:fldChar w:fldCharType="begin"/>
+      </w:r>
+      <w:r>
+        <w:rPr>
+          <w:noProof/>
+        </w:rPr>
+        <w:instrText xml:space="preserve"> PAGEREF _Toc433904817 \h </w:instrText>
+      </w:r>
+      <w:r>
+        <w:rPr>
+          <w:noProof/>
+        </w:rPr>
+      </w:r>
+      <w:r>
+        <w:rPr>
+          <w:noProof/>
+        </w:rPr>
+        <w:fldChar w:fldCharType="separate"/>
+      </w:r>
+      <w:r>
+        <w:rPr>
+          <w:noProof/>
+        </w:rPr>
+        <w:t>10</w:t>
+      </w:r>
+      <w:r>
+        <w:rPr>
+          <w:noProof/>
+        </w:rPr>
+        <w:fldChar w:fldCharType="end"/>
+      </w:r>
+    </w:p>
+    <w:p>
+      <w:pPr>
+        <w:pStyle w:val="TOC1"/>
+        <w:rPr>
+          <w:rFonts w:asciiTheme="minorHAnsi" w:eastAsiaTheme="minorEastAsia" w:hAnsiTheme="minorHAnsi" w:cstheme="minorBidi"/>
+          <w:caps w:val="0"/>
+          <w:noProof/>
+          <w:sz w:val="22"/>
+          <w:szCs w:val="22"/>
+          <w:lang w:eastAsia="en-GB"/>
+        </w:rPr>
+      </w:pPr>
+      <w:r>
+        <w:rPr>
+          <w:noProof/>
+        </w:rPr>
+        <w:t>APPENDICES</w:t>
+      </w:r>
+      <w:r>
+        <w:rPr>
+          <w:noProof/>
+        </w:rPr>
+        <w:tab/>
+      </w:r>
+      <w:r>
+        <w:rPr>
+          <w:noProof/>
+        </w:rPr>
+        <w:fldChar w:fldCharType="begin"/>
+      </w:r>
+      <w:r>
+        <w:rPr>
+          <w:noProof/>
+        </w:rPr>
+        <w:instrText xml:space="preserve"> PAGEREF _Toc433904818 \h </w:instrText>
+      </w:r>
+      <w:r>
+        <w:rPr>
+          <w:noProof/>
+        </w:rPr>
+      </w:r>
+      <w:r>
+        <w:rPr>
+          <w:noProof/>
+        </w:rPr>
+        <w:fldChar w:fldCharType="separate"/>
+      </w:r>
+      <w:r>
+        <w:rPr>
+          <w:noProof/>
+        </w:rPr>
+        <w:t>19</w:t>
+      </w:r>
+      <w:r>
+        <w:rPr>
+          <w:noProof/>
+        </w:rPr>
+        <w:fldChar w:fldCharType="end"/>
+      </w:r>
+    </w:p>
+    <w:p>
+      <w:pPr>
+        <w:pStyle w:val="TOC1"/>
+        <w:rPr>
+          <w:rFonts w:asciiTheme="minorHAnsi" w:eastAsiaTheme="minorEastAsia" w:hAnsiTheme="minorHAnsi" w:cstheme="minorBidi"/>
+          <w:caps w:val="0"/>
+          <w:noProof/>
+          <w:sz w:val="22"/>
+          <w:szCs w:val="22"/>
+          <w:lang w:eastAsia="en-GB"/>
+        </w:rPr>
       </w:pPr>
       <w:r>
         <w:rPr>
@@ -1417,7 +1505,7 @@
         <w:rPr>
           <w:noProof/>
         </w:rPr>
-        <w:instrText xml:space="preserve"> PAGEREF _Toc433889512 \h </w:instrText>
+        <w:instrText xml:space="preserve"> PAGEREF _Toc433904819 \h </w:instrText>
       </w:r>
       <w:r>
         <w:rPr>
@@ -1469,7 +1557,7 @@
       <w:pPr>
         <w:pStyle w:val="Heading1"/>
       </w:pPr>
-      <w:bookmarkStart w:id="1" w:name="_Toc433889501"/>
+      <w:bookmarkStart w:id="1" w:name="_Toc433904807"/>
       <w:r>
         <w:lastRenderedPageBreak/>
         <w:t>Introduction</w:t>
@@ -1480,7 +1568,7 @@
       <w:pPr>
         <w:pStyle w:val="Heading2"/>
       </w:pPr>
-      <w:bookmarkStart w:id="2" w:name="_Toc433889502"/>
+      <w:bookmarkStart w:id="2" w:name="_Toc433904808"/>
       <w:r>
         <w:t>Purpose</w:t>
       </w:r>
@@ -1495,6 +1583,7 @@
     <w:p>
       <w:pPr>
         <w:pStyle w:val="BodyText"/>
+        <w:jc w:val="both"/>
       </w:pPr>
       <w:r>
         <w:t>The purpose of this document is to en</w:t>
@@ -1506,14 +1595,26 @@
         <w:t>and and can visualise the software</w:t>
       </w:r>
       <w:r>
-        <w:t xml:space="preserve"> easily. It shows the layout of the program, the minimum requirements and interaction methods.</w:t>
+        <w:t xml:space="preserve"> interface</w:t>
+      </w:r>
+      <w:r>
+        <w:t xml:space="preserve"> easily. It </w:t>
+      </w:r>
+      <w:r>
+        <w:t>also lists</w:t>
+      </w:r>
+      <w:r>
+        <w:t xml:space="preserve"> the minimum requi</w:t>
+      </w:r>
+      <w:r>
+        <w:t>rements and interaction methods the software will use.</w:t>
       </w:r>
     </w:p>
     <w:p>
       <w:pPr>
         <w:pStyle w:val="Heading2"/>
       </w:pPr>
-      <w:bookmarkStart w:id="3" w:name="_Toc433889503"/>
+      <w:bookmarkStart w:id="3" w:name="_Toc433904809"/>
       <w:r>
         <w:t>Scope</w:t>
       </w:r>
@@ -1522,173 +1623,203 @@
     <w:p>
       <w:pPr>
         <w:pStyle w:val="BodyText"/>
-      </w:pPr>
-      <w:bookmarkStart w:id="4" w:name="_GoBack"/>
-      <w:r>
-        <w:t xml:space="preserve">This </w:t>
-      </w:r>
-      <w:r>
-        <w:t>supports</w:t>
-      </w:r>
+        <w:jc w:val="both"/>
+      </w:pPr>
+      <w:r>
+        <w:t xml:space="preserve">This document </w:t>
+      </w:r>
+      <w:r>
+        <w:t>s</w:t>
+      </w:r>
+      <w:r>
+        <w:t>how</w:t>
+      </w:r>
+      <w:r>
+        <w:t>s</w:t>
+      </w:r>
+      <w:r>
+        <w:t xml:space="preserve"> the GUI design for </w:t>
+      </w:r>
+      <w:proofErr w:type="spellStart"/>
+      <w:r>
+        <w:t>TaskerMAN</w:t>
+      </w:r>
+      <w:proofErr w:type="spellEnd"/>
+      <w:r>
+        <w:t xml:space="preserve"> and </w:t>
+      </w:r>
+      <w:proofErr w:type="spellStart"/>
+      <w:r>
+        <w:t>TaskerCLI</w:t>
+      </w:r>
+      <w:proofErr w:type="spellEnd"/>
+      <w:r>
+        <w:t xml:space="preserve"> to facilitate further design. It goes on to list the communication methods between the various components and the minimum requirements to run those components. </w:t>
+      </w:r>
+    </w:p>
+    <w:p>
+      <w:pPr>
+        <w:pStyle w:val="Heading2"/>
+      </w:pPr>
+      <w:bookmarkStart w:id="4" w:name="_Toc433904810"/>
+      <w:r>
+        <w:t>Objectives</w:t>
+      </w:r>
+      <w:bookmarkEnd w:id="4"/>
+    </w:p>
+    <w:p>
+      <w:pPr>
+        <w:pStyle w:val="BodyText"/>
+        <w:jc w:val="both"/>
+      </w:pPr>
+      <w:r>
+        <w:t xml:space="preserve">The document aims to inform the reader of high level design choices </w:t>
+      </w:r>
+      <w:r>
+        <w:t>by including typical use cases. From this the</w:t>
+      </w:r>
+      <w:r>
+        <w:t xml:space="preserve"> applications and their methods to interact with each other in order to facilitate</w:t>
+      </w:r>
+      <w:r>
+        <w:t xml:space="preserve"> the functional requirements was selected</w:t>
+      </w:r>
+      <w:r>
+        <w:t xml:space="preserve">. It also contains mock up designs of the </w:t>
+      </w:r>
+      <w:r>
+        <w:t>user interface and the functionality they will provide for users of this software.</w:t>
+      </w:r>
+    </w:p>
+    <w:p>
+      <w:pPr>
+        <w:pStyle w:val="Heading1"/>
+      </w:pPr>
+      <w:bookmarkStart w:id="5" w:name="_Toc433904811"/>
+      <w:r>
+        <w:t>DEPLOYMENT DESCRIPTION</w:t>
+      </w:r>
+      <w:bookmarkEnd w:id="5"/>
+    </w:p>
+    <w:p>
+      <w:pPr>
+        <w:pStyle w:val="Heading2"/>
+      </w:pPr>
+      <w:bookmarkStart w:id="6" w:name="_Toc433904812"/>
+      <w:r>
+        <w:t>Applications in the system</w:t>
+      </w:r>
+      <w:bookmarkEnd w:id="6"/>
+    </w:p>
+    <w:p>
+      <w:pPr>
+        <w:pStyle w:val="Heading3"/>
+      </w:pPr>
+      <w:proofErr w:type="spellStart"/>
+      <w:r>
+        <w:t>TaskerCLI</w:t>
+      </w:r>
+      <w:proofErr w:type="spellEnd"/>
+    </w:p>
+    <w:p>
+      <w:pPr>
+        <w:pStyle w:val="BodyText"/>
+        <w:jc w:val="both"/>
+      </w:pPr>
+      <w:proofErr w:type="spellStart"/>
+      <w:r>
+        <w:t>TaskerCLI</w:t>
+      </w:r>
+      <w:proofErr w:type="spellEnd"/>
       <w:r>
         <w:t xml:space="preserve"> </w:t>
       </w:r>
       <w:r>
-        <w:t xml:space="preserve">the standards laid down for </w:t>
-      </w:r>
-      <w:r>
-        <w:t>CS22120 Group Projects</w:t>
+        <w:t>is the desktop b</w:t>
+      </w:r>
+      <w:r>
+        <w:t>ased application in the system.</w:t>
       </w:r>
       <w:r>
         <w:t xml:space="preserve"> </w:t>
       </w:r>
       <w:r>
-        <w:fldChar w:fldCharType="begin"/>
-      </w:r>
-      <w:r>
-        <w:instrText xml:space="preserve"> REF seqa03 \h </w:instrText>
-      </w:r>
-      <w:r>
-        <w:fldChar w:fldCharType="separate"/>
-      </w:r>
-      <w:r>
-        <w:t>[1]</w:t>
-      </w:r>
-      <w:r>
-        <w:fldChar w:fldCharType="end"/>
-      </w:r>
-      <w:r>
-        <w:t>.</w:t>
+        <w:t>The softwar</w:t>
+      </w:r>
+      <w:r>
+        <w:t>e will be written in Java and will be tested wit</w:t>
+      </w:r>
+      <w:bookmarkStart w:id="7" w:name="_GoBack"/>
+      <w:bookmarkEnd w:id="7"/>
+      <w:r>
+        <w:t>h</w:t>
+      </w:r>
+      <w:r>
+        <w:t xml:space="preserve"> Java 1.7.0_85</w:t>
+      </w:r>
+      <w:r>
+        <w:t xml:space="preserve"> running on Linux 64-bit.</w:t>
+      </w:r>
+      <w:r>
+        <w:t xml:space="preserve"> </w:t>
+      </w:r>
+      <w:r>
+        <w:t xml:space="preserve">[Appendix A] - using versions of the Java Runtime Environment lower than this may cause unexpected behaviour and is therefore not recommended. </w:t>
       </w:r>
     </w:p>
     <w:p>
       <w:pPr>
         <w:pStyle w:val="BodyText"/>
-      </w:pPr>
-      <w:r>
-        <w:t>Add what context this should be taken in, is it “To assist in the deployment of Java” or limited to “The standard of code used in java…”</w:t>
-      </w:r>
-    </w:p>
-    <w:p>
-      <w:pPr>
-        <w:pStyle w:val="Heading2"/>
-      </w:pPr>
-      <w:bookmarkStart w:id="5" w:name="_Toc433889504"/>
-      <w:bookmarkEnd w:id="4"/>
-      <w:r>
-        <w:t>Objectives</w:t>
-      </w:r>
-      <w:bookmarkEnd w:id="5"/>
+        <w:jc w:val="both"/>
+      </w:pPr>
+      <w:r>
+        <w:t xml:space="preserve">JDBC </w:t>
+      </w:r>
+      <w:r>
+        <w:t xml:space="preserve">will be used to allow </w:t>
+      </w:r>
+      <w:r>
+        <w:t>data</w:t>
+      </w:r>
+      <w:r>
+        <w:t xml:space="preserve"> communication. The </w:t>
+      </w:r>
+      <w:r>
+        <w:t xml:space="preserve">version </w:t>
+      </w:r>
+      <w:r>
+        <w:t xml:space="preserve">this software will be developed with is </w:t>
+      </w:r>
+      <w:r>
+        <w:t>4.2, utilising driver version 5.1.37.</w:t>
+      </w:r>
     </w:p>
     <w:p>
       <w:pPr>
         <w:pStyle w:val="BodyText"/>
-      </w:pPr>
-      <w:r>
-        <w:t>The objective of this document is</w:t>
-      </w:r>
-      <w:r>
-        <w:t xml:space="preserve"> to both carry the temp</w:t>
-      </w:r>
-      <w:r>
-        <w:t>late and explain a little of ho</w:t>
-      </w:r>
-      <w:r>
-        <w:t>w</w:t>
-      </w:r>
-      <w:r>
-        <w:t xml:space="preserve"> </w:t>
-      </w:r>
-      <w:r>
-        <w:t>it works.</w:t>
-      </w:r>
-    </w:p>
-    <w:p>
-      <w:pPr>
-        <w:pStyle w:val="BodyText"/>
-      </w:pPr>
-      <w:r>
-        <w:t>These should be like outcomes such as at the end of this document the reader should understand how a foo fits into a bar. The more measurable to objective is the better it is.</w:t>
-      </w:r>
-    </w:p>
-    <w:p>
-      <w:pPr>
-        <w:pStyle w:val="Heading1"/>
-      </w:pPr>
-      <w:bookmarkStart w:id="6" w:name="_Toc433889505"/>
-      <w:r>
-        <w:t>DEPLOYMENT DESCRIPTION</w:t>
-      </w:r>
-      <w:bookmarkEnd w:id="6"/>
-    </w:p>
-    <w:p>
-      <w:pPr>
-        <w:pStyle w:val="Heading2"/>
-      </w:pPr>
-      <w:bookmarkStart w:id="7" w:name="_Toc433889506"/>
-      <w:r>
-        <w:t>Applications in the system</w:t>
-      </w:r>
-      <w:bookmarkEnd w:id="7"/>
-    </w:p>
-    <w:p>
-      <w:pPr>
-        <w:pStyle w:val="Heading3"/>
-      </w:pPr>
-      <w:proofErr w:type="spellStart"/>
-      <w:r>
-        <w:t>TaskerCLI</w:t>
-      </w:r>
-      <w:proofErr w:type="spellEnd"/>
-    </w:p>
-    <w:p>
-      <w:pPr>
-        <w:pStyle w:val="BodyText"/>
-      </w:pPr>
-      <w:proofErr w:type="spellStart"/>
-      <w:r>
-        <w:t>TaskerCLI</w:t>
-      </w:r>
-      <w:proofErr w:type="spellEnd"/>
-      <w:r>
-        <w:t xml:space="preserve"> </w:t>
-      </w:r>
-      <w:r>
-        <w:t>is the desktop b</w:t>
-      </w:r>
-      <w:r>
-        <w:t>ased application in the system.</w:t>
-      </w:r>
-    </w:p>
-    <w:p>
-      <w:pPr>
-        <w:pStyle w:val="BodyText"/>
-      </w:pPr>
-      <w:r>
-        <w:t>The software is written in Java and is tested on Java 1.7.0_85</w:t>
-      </w:r>
-      <w:r>
-        <w:t xml:space="preserve"> running on Linux 64-bit.</w:t>
-      </w:r>
-      <w:r>
-        <w:t xml:space="preserve"> </w:t>
-      </w:r>
-      <w:r>
-        <w:t>[Appendix A] - using versions of the Java Runtime Environment lower than this may cause unexpected behaviour and is therefore not recommended. In addition, the JDBC data used is version 4.2, utilising driver version 5.1.37.</w:t>
-      </w:r>
-    </w:p>
-    <w:p>
-      <w:pPr>
-        <w:pStyle w:val="BodyText"/>
-      </w:pPr>
-      <w:r>
-        <w:t>The JUnit testing framework that is used in the program – version 4.12 requires the Java Development Kit 1.5 or above.</w:t>
+        <w:jc w:val="both"/>
+      </w:pPr>
+      <w:r>
+        <w:t xml:space="preserve">The JUnit testing framework that is </w:t>
+      </w:r>
+      <w:r>
+        <w:t>used during development will be</w:t>
+      </w:r>
+      <w:r>
+        <w:t xml:space="preserve"> version 4.12</w:t>
+      </w:r>
+      <w:r>
+        <w:t>. This requires</w:t>
+      </w:r>
+      <w:r>
+        <w:t xml:space="preserve"> Java Development Kit 1.5 or above.</w:t>
       </w:r>
       <w:sdt>
         <w:sdtPr>
           <w:id w:val="1248228035"/>
           <w:citation/>
         </w:sdtPr>
+        <w:sdtEndPr/>
         <w:sdtContent>
           <w:r>
             <w:fldChar w:fldCharType="begin"/>
@@ -1724,6 +1855,7 @@
     <w:p>
       <w:pPr>
         <w:pStyle w:val="BodyText"/>
+        <w:jc w:val="both"/>
       </w:pPr>
       <w:proofErr w:type="spellStart"/>
       <w:r>
@@ -1733,24 +1865,23 @@
       <w:r>
         <w:t xml:space="preserve"> is the web-based software component of the system.</w:t>
       </w:r>
+      <w:r>
+        <w:t xml:space="preserve"> </w:t>
+      </w:r>
+      <w:r>
+        <w:t>The website is built comprising of HTML5, CSS (Cascading Style Sheets), JavaScript and PHP. The PHP tested during development is PHP Version 5.6.13 [Appendix B] running on an Apache server [Appendix C], running on Gento</w:t>
+      </w:r>
+      <w:r>
+        <w:t xml:space="preserve">o </w:t>
+      </w:r>
+      <w:r>
+        <w:t xml:space="preserve">Linux 3.18.7 64-bit [Appendix D]. </w:t>
+      </w:r>
     </w:p>
     <w:p>
       <w:pPr>
         <w:pStyle w:val="BodyText"/>
-      </w:pPr>
-      <w:r>
-        <w:t>The website is built comprising of HTML5, CSS (Cascading Style Sheets), JavaScript and PHP. The PHP tested during development is PHP Version 5.6.13 [Appendix B] running on an Apache server [Appendix C], running on Gento</w:t>
-      </w:r>
-      <w:r>
-        <w:t xml:space="preserve">o </w:t>
-      </w:r>
-      <w:r>
-        <w:t xml:space="preserve">Linux 3.18.7 64-bit [Appendix D]. </w:t>
-      </w:r>
-    </w:p>
-    <w:p>
-      <w:pPr>
-        <w:pStyle w:val="BodyText"/>
+        <w:jc w:val="both"/>
       </w:pPr>
       <w:r>
         <w:t xml:space="preserve">This information is also available by running </w:t>
@@ -1758,21 +1889,40 @@
       <w:proofErr w:type="spellStart"/>
       <w:proofErr w:type="gramStart"/>
       <w:r>
+        <w:rPr>
+          <w:i/>
+        </w:rPr>
         <w:t>phpinfo</w:t>
       </w:r>
       <w:proofErr w:type="spellEnd"/>
       <w:r>
+        <w:rPr>
+          <w:i/>
+        </w:rPr>
         <w:t>(</w:t>
       </w:r>
       <w:proofErr w:type="gramEnd"/>
       <w:r>
-        <w:t>) on the testing web server.</w:t>
+        <w:rPr>
+          <w:i/>
+        </w:rPr>
+        <w:t>)</w:t>
+      </w:r>
+      <w:r>
+        <w:t xml:space="preserve"> on the</w:t>
+      </w:r>
+      <w:r>
+        <w:t xml:space="preserve"> targeted</w:t>
+      </w:r>
+      <w:r>
+        <w:t xml:space="preserve"> web server.</w:t>
       </w:r>
       <w:sdt>
         <w:sdtPr>
           <w:id w:val="-1226219774"/>
           <w:citation/>
         </w:sdtPr>
+        <w:sdtEndPr/>
         <w:sdtContent>
           <w:r>
             <w:fldChar w:fldCharType="begin"/>
@@ -1798,6 +1948,7 @@
     <w:p>
       <w:pPr>
         <w:pStyle w:val="BodyText"/>
+        <w:jc w:val="both"/>
       </w:pPr>
       <w:r>
         <w:t xml:space="preserve">In order to enable the use of the </w:t>
@@ -1815,6 +1966,7 @@
           <w:id w:val="-43298783"/>
           <w:citation/>
         </w:sdtPr>
+        <w:sdtEndPr/>
         <w:sdtContent>
           <w:r>
             <w:fldChar w:fldCharType="begin"/>
@@ -1850,6 +2002,7 @@
     <w:p>
       <w:pPr>
         <w:pStyle w:val="BodyText"/>
+        <w:jc w:val="both"/>
       </w:pPr>
       <w:proofErr w:type="spellStart"/>
       <w:r>
@@ -1863,21 +2016,44 @@
     <w:p>
       <w:pPr>
         <w:pStyle w:val="BodyText"/>
-      </w:pPr>
-      <w:r>
-        <w:t xml:space="preserve">It is a MySQL relational database, tested under MySQL 5.6.26 for Linux </w:t>
+        <w:jc w:val="both"/>
+      </w:pPr>
+      <w:r>
+        <w:t>A</w:t>
+      </w:r>
+      <w:r>
+        <w:t xml:space="preserve"> MySQL relational database</w:t>
+      </w:r>
+      <w:r>
+        <w:t xml:space="preserve"> will be used. The version we will test against is</w:t>
+      </w:r>
+      <w:r>
+        <w:t xml:space="preserve"> MySQL 5.6.26 </w:t>
+      </w:r>
+      <w:r>
+        <w:t xml:space="preserve">on a </w:t>
+      </w:r>
+      <w:r>
+        <w:t xml:space="preserve">Linux </w:t>
       </w:r>
       <w:r>
         <w:t>64-bit</w:t>
       </w:r>
       <w:r>
-        <w:t xml:space="preserve"> [Appendix E]. The main system requirement for a current MySQL installation is 2.5GB of free hard disk space </w:t>
+        <w:t xml:space="preserve"> </w:t>
+      </w:r>
+      <w:r>
+        <w:t xml:space="preserve">OS </w:t>
+      </w:r>
+      <w:r>
+        <w:t xml:space="preserve">[Appendix E]. The main system requirement for a current MySQL installation is 2.5GB of free hard disk space </w:t>
       </w:r>
       <w:sdt>
         <w:sdtPr>
           <w:id w:val="1117640649"/>
           <w:citation/>
         </w:sdtPr>
+        <w:sdtEndPr/>
         <w:sdtContent>
           <w:r>
             <w:fldChar w:fldCharType="begin"/>
@@ -1910,7 +2086,7 @@
       <w:pPr>
         <w:pStyle w:val="Heading2"/>
       </w:pPr>
-      <w:bookmarkStart w:id="8" w:name="_Toc433889507"/>
+      <w:bookmarkStart w:id="8" w:name="_Toc433904813"/>
       <w:r>
         <w:rPr>
           <w:noProof/>
@@ -1918,7 +2094,7 @@
         </w:rPr>
         <w:lastRenderedPageBreak/>
         <w:drawing>
-          <wp:anchor distT="0" distB="0" distL="114300" distR="114300" simplePos="0" relativeHeight="251663360" behindDoc="0" locked="0" layoutInCell="1" allowOverlap="1" wp14:anchorId="33FBEBA2" wp14:editId="628B7220">
+          <wp:anchor distT="0" distB="0" distL="114300" distR="114300" simplePos="0" relativeHeight="251663360" behindDoc="0" locked="0" layoutInCell="1" allowOverlap="1" wp14:anchorId="6BDADAF3" wp14:editId="460E9C68">
             <wp:simplePos x="0" y="0"/>
             <wp:positionH relativeFrom="column">
               <wp:posOffset>-1563370</wp:posOffset>
@@ -1994,7 +2170,7 @@
       <w:pPr>
         <w:pStyle w:val="Heading1"/>
       </w:pPr>
-      <w:bookmarkStart w:id="9" w:name="_Toc433889508"/>
+      <w:bookmarkStart w:id="9" w:name="_Toc433904814"/>
       <w:r>
         <w:t>INteraction design</w:t>
       </w:r>
@@ -2004,7 +2180,7 @@
       <w:pPr>
         <w:pStyle w:val="Heading2"/>
       </w:pPr>
-      <w:bookmarkStart w:id="10" w:name="_Toc433889509"/>
+      <w:bookmarkStart w:id="10" w:name="_Toc433904815"/>
       <w:r>
         <w:t>Use-Case Diagrams</w:t>
       </w:r>
@@ -2045,26 +2221,19 @@
       <w:pPr>
         <w:pStyle w:val="Heading2"/>
       </w:pPr>
-      <w:bookmarkStart w:id="11" w:name="_Toc433889510"/>
+      <w:bookmarkStart w:id="11" w:name="_Toc433904816"/>
       <w:r>
         <w:lastRenderedPageBreak/>
         <w:t>User Interface Design</w:t>
       </w:r>
+      <w:r>
+        <w:t xml:space="preserve"> – Tasker CLI</w:t>
+      </w:r>
       <w:bookmarkEnd w:id="11"/>
     </w:p>
     <w:p>
       <w:pPr>
         <w:pStyle w:val="Heading3"/>
-      </w:pPr>
-      <w:proofErr w:type="spellStart"/>
-      <w:r>
-        <w:t>TaskerCLI</w:t>
-      </w:r>
-      <w:proofErr w:type="spellEnd"/>
-    </w:p>
-    <w:p>
-      <w:pPr>
-        <w:pStyle w:val="Heading4"/>
       </w:pPr>
       <w:r>
         <w:t>Log</w:t>
@@ -2089,7 +2258,7 @@
         <mc:AlternateContent>
           <mc:Choice Requires="wpg">
             <w:drawing>
-              <wp:anchor distT="0" distB="0" distL="114300" distR="114300" simplePos="0" relativeHeight="251662336" behindDoc="0" locked="0" layoutInCell="1" allowOverlap="1" wp14:anchorId="01A7F326" wp14:editId="23279E45">
+              <wp:anchor distT="0" distB="0" distL="114300" distR="114300" simplePos="0" relativeHeight="251662336" behindDoc="0" locked="0" layoutInCell="1" allowOverlap="1" wp14:anchorId="39930CA3" wp14:editId="59588E4C">
                 <wp:simplePos x="0" y="0"/>
                 <wp:positionH relativeFrom="margin">
                   <wp:posOffset>0</wp:posOffset>
@@ -2783,6 +2952,7 @@
           <w:id w:val="277157943"/>
           <w:citation/>
         </w:sdtPr>
+        <w:sdtEndPr/>
         <w:sdtContent>
           <w:r>
             <w:fldChar w:fldCharType="begin"/>
@@ -2876,7 +3046,7 @@
     </w:p>
     <w:p>
       <w:pPr>
-        <w:pStyle w:val="Heading4"/>
+        <w:pStyle w:val="Heading3"/>
       </w:pPr>
       <w:r>
         <w:lastRenderedPageBreak/>
@@ -2894,7 +3064,7 @@
           <w:lang w:eastAsia="en-GB"/>
         </w:rPr>
         <w:drawing>
-          <wp:inline distT="0" distB="0" distL="0" distR="0" wp14:anchorId="3AAD887B" wp14:editId="2E59BB50">
+          <wp:inline distT="0" distB="0" distL="0" distR="0" wp14:anchorId="3557E595" wp14:editId="080F5528">
             <wp:extent cx="6267450" cy="4629150"/>
             <wp:effectExtent l="0" t="0" r="0" b="0"/>
             <wp:docPr id="478" name="Picture 478"/>
@@ -3211,7 +3381,7 @@
     </w:p>
     <w:p>
       <w:pPr>
-        <w:pStyle w:val="Heading4"/>
+        <w:pStyle w:val="Heading3"/>
       </w:pPr>
       <w:r>
         <w:t>Edit Window</w:t>
@@ -3227,7 +3397,7 @@
           <w:lang w:eastAsia="en-GB"/>
         </w:rPr>
         <w:drawing>
-          <wp:inline distT="0" distB="0" distL="0" distR="0" wp14:anchorId="051C598A" wp14:editId="2BA3B197">
+          <wp:inline distT="0" distB="0" distL="0" distR="0" wp14:anchorId="4F4292B5" wp14:editId="480305EA">
             <wp:extent cx="5172075" cy="3619500"/>
             <wp:effectExtent l="0" t="0" r="9525" b="0"/>
             <wp:docPr id="479" name="Picture 479"/>
@@ -3368,7 +3538,7 @@
     </w:p>
     <w:p>
       <w:pPr>
-        <w:pStyle w:val="Heading4"/>
+        <w:pStyle w:val="Heading3"/>
       </w:pPr>
       <w:r>
         <w:t>Connection Settings Window</w:t>
@@ -3383,7 +3553,7 @@
         </w:rPr>
         <w:lastRenderedPageBreak/>
         <w:drawing>
-          <wp:inline distT="0" distB="0" distL="0" distR="0" wp14:anchorId="65DB2BA0" wp14:editId="2425755D">
+          <wp:inline distT="0" distB="0" distL="0" distR="0" wp14:anchorId="3706CBE2" wp14:editId="1AC869D5">
             <wp:extent cx="4057650" cy="4524375"/>
             <wp:effectExtent l="0" t="0" r="0" b="9525"/>
             <wp:docPr id="32" name="Picture 32"/>
@@ -3627,7 +3797,7 @@
     </w:p>
     <w:p>
       <w:pPr>
-        <w:pStyle w:val="Heading4"/>
+        <w:pStyle w:val="Heading3"/>
       </w:pPr>
       <w:r>
         <w:t>Exit Confirmation Window</w:t>
@@ -3644,7 +3814,7 @@
           <w:lang w:eastAsia="en-GB"/>
         </w:rPr>
         <w:drawing>
-          <wp:inline distT="0" distB="0" distL="0" distR="0" wp14:anchorId="3500AE7F" wp14:editId="76330757">
+          <wp:inline distT="0" distB="0" distL="0" distR="0" wp14:anchorId="1590C3DC" wp14:editId="6DB67A3A">
             <wp:extent cx="4067175" cy="1428750"/>
             <wp:effectExtent l="0" t="0" r="9525" b="0"/>
             <wp:docPr id="33" name="Picture 33"/>
@@ -3755,17 +3925,22 @@
     </w:p>
     <w:p>
       <w:pPr>
+        <w:pStyle w:val="Heading2"/>
+      </w:pPr>
+      <w:bookmarkStart w:id="12" w:name="_Toc433904817"/>
+      <w:r>
+        <w:t xml:space="preserve">User Interface Design - </w:t>
+      </w:r>
+      <w:proofErr w:type="spellStart"/>
+      <w:r>
+        <w:t>TaskerMAN</w:t>
+      </w:r>
+      <w:bookmarkEnd w:id="12"/>
+      <w:proofErr w:type="spellEnd"/>
+    </w:p>
+    <w:p>
+      <w:pPr>
         <w:pStyle w:val="Heading3"/>
-      </w:pPr>
-      <w:proofErr w:type="spellStart"/>
-      <w:r>
-        <w:t>TaskerMAN</w:t>
-      </w:r>
-      <w:proofErr w:type="spellEnd"/>
-    </w:p>
-    <w:p>
-      <w:pPr>
-        <w:pStyle w:val="Heading4"/>
       </w:pPr>
       <w:r>
         <w:t>General Notes</w:t>
@@ -3781,6 +3956,7 @@
           <w:id w:val="-743727755"/>
           <w:citation/>
         </w:sdtPr>
+        <w:sdtEndPr/>
         <w:sdtContent>
           <w:r>
             <w:fldChar w:fldCharType="begin"/>
@@ -3805,7 +3981,7 @@
     </w:p>
     <w:p>
       <w:pPr>
-        <w:pStyle w:val="Heading4"/>
+        <w:pStyle w:val="Heading3"/>
       </w:pPr>
       <w:r>
         <w:t>Login Page</w:t>
@@ -3821,7 +3997,7 @@
           <w:lang w:eastAsia="en-GB"/>
         </w:rPr>
         <w:drawing>
-          <wp:inline distT="0" distB="0" distL="0" distR="0" wp14:anchorId="05E971E5" wp14:editId="67C32359">
+          <wp:inline distT="0" distB="0" distL="0" distR="0" wp14:anchorId="0C7C02D4" wp14:editId="0C8526F5">
             <wp:extent cx="5734050" cy="4343400"/>
             <wp:effectExtent l="0" t="0" r="0" b="0"/>
             <wp:docPr id="34" name="Picture 34"/>
@@ -3892,6 +4068,7 @@
           <w:id w:val="1344205661"/>
           <w:citation/>
         </w:sdtPr>
+        <w:sdtEndPr/>
         <w:sdtContent>
           <w:r>
             <w:fldChar w:fldCharType="begin"/>
@@ -3916,7 +4093,7 @@
     </w:p>
     <w:p>
       <w:pPr>
-        <w:pStyle w:val="Heading4"/>
+        <w:pStyle w:val="Heading3"/>
       </w:pPr>
       <w:r>
         <w:lastRenderedPageBreak/>
@@ -3930,7 +4107,7 @@
           <w:lang w:eastAsia="en-GB"/>
         </w:rPr>
         <w:drawing>
-          <wp:inline distT="0" distB="0" distL="0" distR="0" wp14:anchorId="515276DB" wp14:editId="63A67F81">
+          <wp:inline distT="0" distB="0" distL="0" distR="0" wp14:anchorId="6B34315C" wp14:editId="4C5684A4">
             <wp:extent cx="5760720" cy="3931920"/>
             <wp:effectExtent l="0" t="0" r="0" b="0"/>
             <wp:docPr id="35" name="Picture 35"/>
@@ -4079,7 +4256,7 @@
     </w:p>
     <w:p>
       <w:pPr>
-        <w:pStyle w:val="Heading4"/>
+        <w:pStyle w:val="Heading3"/>
       </w:pPr>
       <w:r>
         <w:lastRenderedPageBreak/>
@@ -4093,7 +4270,7 @@
           <w:lang w:eastAsia="en-GB"/>
         </w:rPr>
         <w:drawing>
-          <wp:inline distT="0" distB="0" distL="0" distR="0" wp14:anchorId="2DFC8C79" wp14:editId="4CA5D5FF">
+          <wp:inline distT="0" distB="0" distL="0" distR="0" wp14:anchorId="2E2B68E9" wp14:editId="52648A9C">
             <wp:extent cx="5760720" cy="3931920"/>
             <wp:effectExtent l="0" t="0" r="0" b="0"/>
             <wp:docPr id="36" name="Picture 36"/>
@@ -4170,7 +4347,7 @@
     <w:p/>
     <w:p>
       <w:pPr>
-        <w:pStyle w:val="Heading4"/>
+        <w:pStyle w:val="Heading3"/>
       </w:pPr>
       <w:r>
         <w:lastRenderedPageBreak/>
@@ -4184,7 +4361,7 @@
           <w:lang w:eastAsia="en-GB"/>
         </w:rPr>
         <w:drawing>
-          <wp:inline distT="0" distB="0" distL="0" distR="0" wp14:anchorId="4162A7E0" wp14:editId="00CF195E">
+          <wp:inline distT="0" distB="0" distL="0" distR="0" wp14:anchorId="762665F3" wp14:editId="3A220EF8">
             <wp:extent cx="5724525" cy="3933825"/>
             <wp:effectExtent l="0" t="0" r="9525" b="9525"/>
             <wp:docPr id="38" name="Picture 38"/>
@@ -4273,7 +4450,7 @@
     <w:p/>
     <w:p>
       <w:pPr>
-        <w:pStyle w:val="Heading4"/>
+        <w:pStyle w:val="Heading3"/>
       </w:pPr>
       <w:r>
         <w:lastRenderedPageBreak/>
@@ -4287,7 +4464,7 @@
           <w:lang w:eastAsia="en-GB"/>
         </w:rPr>
         <w:drawing>
-          <wp:inline distT="0" distB="0" distL="0" distR="0" wp14:anchorId="13B87800" wp14:editId="26E05BF6">
+          <wp:inline distT="0" distB="0" distL="0" distR="0" wp14:anchorId="47A504F4" wp14:editId="20BBDBB6">
             <wp:extent cx="5724525" cy="3924300"/>
             <wp:effectExtent l="0" t="0" r="9525" b="0"/>
             <wp:docPr id="40" name="Picture 40"/>
@@ -4364,7 +4541,7 @@
     <w:p/>
     <w:p>
       <w:pPr>
-        <w:pStyle w:val="Heading4"/>
+        <w:pStyle w:val="Heading3"/>
       </w:pPr>
       <w:r>
         <w:lastRenderedPageBreak/>
@@ -4378,7 +4555,7 @@
           <w:lang w:eastAsia="en-GB"/>
         </w:rPr>
         <w:drawing>
-          <wp:inline distT="0" distB="0" distL="0" distR="0" wp14:anchorId="1408A7AD" wp14:editId="2B1557D7">
+          <wp:inline distT="0" distB="0" distL="0" distR="0" wp14:anchorId="61E88B24" wp14:editId="312EBC7F">
             <wp:extent cx="5724525" cy="3924300"/>
             <wp:effectExtent l="0" t="0" r="9525" b="0"/>
             <wp:docPr id="42" name="Picture 42"/>
@@ -4469,7 +4646,7 @@
     <w:p/>
     <w:p>
       <w:pPr>
-        <w:pStyle w:val="Heading4"/>
+        <w:pStyle w:val="Heading3"/>
       </w:pPr>
       <w:r>
         <w:lastRenderedPageBreak/>
@@ -4483,7 +4660,7 @@
           <w:lang w:eastAsia="en-GB"/>
         </w:rPr>
         <w:drawing>
-          <wp:inline distT="0" distB="0" distL="0" distR="0" wp14:anchorId="260AB445" wp14:editId="03B27657">
+          <wp:inline distT="0" distB="0" distL="0" distR="0" wp14:anchorId="6902147F" wp14:editId="0FD94D77">
             <wp:extent cx="5724525" cy="3914775"/>
             <wp:effectExtent l="0" t="0" r="9525" b="9525"/>
             <wp:docPr id="44" name="Picture 44"/>
@@ -4560,7 +4737,7 @@
     <w:p/>
     <w:p>
       <w:pPr>
-        <w:pStyle w:val="Heading4"/>
+        <w:pStyle w:val="Heading3"/>
       </w:pPr>
       <w:r>
         <w:lastRenderedPageBreak/>
@@ -4574,7 +4751,7 @@
           <w:lang w:eastAsia="en-GB"/>
         </w:rPr>
         <w:drawing>
-          <wp:inline distT="0" distB="0" distL="0" distR="0" wp14:anchorId="49773DE2" wp14:editId="7E8DEC7A">
+          <wp:inline distT="0" distB="0" distL="0" distR="0" wp14:anchorId="1E7D9557" wp14:editId="52D6EC8B">
             <wp:extent cx="5734050" cy="4305300"/>
             <wp:effectExtent l="0" t="0" r="0" b="0"/>
             <wp:docPr id="45" name="Picture 45"/>
@@ -4649,12 +4826,14 @@
           <w:docPartUnique/>
         </w:docPartObj>
       </w:sdtPr>
+      <w:sdtEndPr/>
       <w:sdtContent>
         <w:sdt>
           <w:sdtPr>
             <w:id w:val="-573587230"/>
             <w:bibliography/>
           </w:sdtPr>
+          <w:sdtEndPr/>
           <w:sdtContent>
             <w:p>
               <w:pPr>
@@ -5028,12 +5207,12 @@
       <w:pPr>
         <w:pStyle w:val="UnnumHeading1"/>
       </w:pPr>
-      <w:bookmarkStart w:id="12" w:name="_Toc433889511"/>
+      <w:bookmarkStart w:id="13" w:name="_Toc433904818"/>
       <w:r>
         <w:lastRenderedPageBreak/>
         <w:t>APPENDICES</w:t>
       </w:r>
-      <w:bookmarkEnd w:id="12"/>
+      <w:bookmarkEnd w:id="13"/>
     </w:p>
     <w:p>
       <w:pPr>
@@ -5053,7 +5232,7 @@
           <w:lang w:eastAsia="en-GB"/>
         </w:rPr>
         <w:drawing>
-          <wp:inline distT="0" distB="0" distL="0" distR="0" wp14:anchorId="3CEC0655" wp14:editId="45BBD0DB">
+          <wp:inline distT="0" distB="0" distL="0" distR="0" wp14:anchorId="1A3D6458" wp14:editId="403F4143">
             <wp:extent cx="5732145" cy="3624580"/>
             <wp:effectExtent l="0" t="0" r="1905" b="0"/>
             <wp:docPr id="2" name="Picture 2"/>
@@ -5112,7 +5291,7 @@
           <w:lang w:eastAsia="en-GB"/>
         </w:rPr>
         <w:drawing>
-          <wp:inline distT="0" distB="0" distL="0" distR="0" wp14:anchorId="0E6E8A32" wp14:editId="41B8573D">
+          <wp:inline distT="0" distB="0" distL="0" distR="0" wp14:anchorId="55B77125" wp14:editId="797C6F0E">
             <wp:extent cx="5731510" cy="2976245"/>
             <wp:effectExtent l="0" t="0" r="0" b="0"/>
             <wp:docPr id="3" name="Picture 3"/>
@@ -5178,7 +5357,7 @@
           <w:lang w:eastAsia="en-GB"/>
         </w:rPr>
         <w:drawing>
-          <wp:inline distT="0" distB="0" distL="0" distR="0" wp14:anchorId="23125F58" wp14:editId="12E07AAE">
+          <wp:inline distT="0" distB="0" distL="0" distR="0" wp14:anchorId="35BD6B64" wp14:editId="3ECDA62F">
             <wp:extent cx="5731510" cy="2976245"/>
             <wp:effectExtent l="0" t="0" r="0" b="0"/>
             <wp:docPr id="4" name="Picture 4"/>
@@ -5239,7 +5418,7 @@
           <w:lang w:eastAsia="en-GB"/>
         </w:rPr>
         <w:drawing>
-          <wp:inline distT="0" distB="0" distL="0" distR="0" wp14:anchorId="38165315" wp14:editId="4B7E23FF">
+          <wp:inline distT="0" distB="0" distL="0" distR="0" wp14:anchorId="726D1E28" wp14:editId="5F2AD080">
             <wp:extent cx="5731510" cy="2976245"/>
             <wp:effectExtent l="0" t="0" r="0" b="0"/>
             <wp:docPr id="5" name="Picture 5"/>
@@ -5312,7 +5491,7 @@
           <w:lang w:eastAsia="en-GB"/>
         </w:rPr>
         <w:drawing>
-          <wp:inline distT="0" distB="0" distL="0" distR="0" wp14:anchorId="491184F1" wp14:editId="4025F2A8">
+          <wp:inline distT="0" distB="0" distL="0" distR="0" wp14:anchorId="088DB4F7" wp14:editId="3F6421E0">
             <wp:extent cx="5732145" cy="3624580"/>
             <wp:effectExtent l="0" t="0" r="1905" b="0"/>
             <wp:docPr id="6" name="Picture 6"/>
@@ -5367,12 +5546,12 @@
       <w:pPr>
         <w:pStyle w:val="UnnumHeading1"/>
       </w:pPr>
-      <w:bookmarkStart w:id="13" w:name="_Toc433889512"/>
+      <w:bookmarkStart w:id="14" w:name="_Toc433904819"/>
       <w:r>
         <w:lastRenderedPageBreak/>
         <w:t>DOCUMENT HISTORY</w:t>
       </w:r>
-      <w:bookmarkEnd w:id="13"/>
+      <w:bookmarkEnd w:id="14"/>
     </w:p>
     <w:tbl>
       <w:tblPr>
@@ -5515,7 +5694,9 @@
           <w:tcPr>
             <w:tcW w:w="864" w:type="dxa"/>
             <w:tcBorders>
-              <w:top w:val="nil"/>
+              <w:top w:val="single" w:sz="12" w:space="0" w:color="000000"/>
+              <w:bottom w:val="single" w:sz="12" w:space="0" w:color="000000"/>
+              <w:right w:val="single" w:sz="12" w:space="0" w:color="000000"/>
             </w:tcBorders>
           </w:tcPr>
           <w:p>
@@ -5528,7 +5709,10 @@
           <w:tcPr>
             <w:tcW w:w="1008" w:type="dxa"/>
             <w:tcBorders>
-              <w:top w:val="nil"/>
+              <w:top w:val="single" w:sz="12" w:space="0" w:color="000000"/>
+              <w:left w:val="single" w:sz="12" w:space="0" w:color="000000"/>
+              <w:bottom w:val="single" w:sz="12" w:space="0" w:color="000000"/>
+              <w:right w:val="single" w:sz="12" w:space="0" w:color="000000"/>
             </w:tcBorders>
           </w:tcPr>
           <w:p>
@@ -5541,7 +5725,10 @@
           <w:tcPr>
             <w:tcW w:w="1193" w:type="dxa"/>
             <w:tcBorders>
-              <w:top w:val="nil"/>
+              <w:top w:val="single" w:sz="12" w:space="0" w:color="000000"/>
+              <w:left w:val="single" w:sz="12" w:space="0" w:color="000000"/>
+              <w:bottom w:val="single" w:sz="12" w:space="0" w:color="000000"/>
+              <w:right w:val="single" w:sz="12" w:space="0" w:color="000000"/>
             </w:tcBorders>
           </w:tcPr>
           <w:p>
@@ -5554,7 +5741,10 @@
           <w:tcPr>
             <w:tcW w:w="3969" w:type="dxa"/>
             <w:tcBorders>
-              <w:top w:val="nil"/>
+              <w:top w:val="single" w:sz="12" w:space="0" w:color="000000"/>
+              <w:left w:val="single" w:sz="12" w:space="0" w:color="000000"/>
+              <w:bottom w:val="single" w:sz="12" w:space="0" w:color="000000"/>
+              <w:right w:val="single" w:sz="12" w:space="0" w:color="000000"/>
             </w:tcBorders>
           </w:tcPr>
           <w:p>
@@ -5567,12 +5757,99 @@
           <w:tcPr>
             <w:tcW w:w="1318" w:type="dxa"/>
             <w:tcBorders>
-              <w:top w:val="nil"/>
+              <w:top w:val="single" w:sz="12" w:space="0" w:color="000000"/>
+              <w:left w:val="single" w:sz="12" w:space="0" w:color="000000"/>
+              <w:bottom w:val="single" w:sz="12" w:space="0" w:color="000000"/>
             </w:tcBorders>
           </w:tcPr>
           <w:p>
             <w:r>
               <w:t>OLE4</w:t>
+            </w:r>
+          </w:p>
+        </w:tc>
+      </w:tr>
+      <w:tr>
+        <w:trPr>
+          <w:jc w:val="center"/>
+        </w:trPr>
+        <w:tc>
+          <w:tcPr>
+            <w:tcW w:w="864" w:type="dxa"/>
+            <w:tcBorders>
+              <w:top w:val="single" w:sz="12" w:space="0" w:color="000000"/>
+              <w:left w:val="single" w:sz="12" w:space="0" w:color="000000"/>
+              <w:bottom w:val="single" w:sz="12" w:space="0" w:color="000000"/>
+              <w:right w:val="single" w:sz="12" w:space="0" w:color="000000"/>
+            </w:tcBorders>
+          </w:tcPr>
+          <w:p>
+            <w:r>
+              <w:t>1.1</w:t>
+            </w:r>
+          </w:p>
+        </w:tc>
+        <w:tc>
+          <w:tcPr>
+            <w:tcW w:w="1008" w:type="dxa"/>
+            <w:tcBorders>
+              <w:top w:val="single" w:sz="12" w:space="0" w:color="000000"/>
+              <w:left w:val="single" w:sz="12" w:space="0" w:color="000000"/>
+              <w:bottom w:val="single" w:sz="12" w:space="0" w:color="000000"/>
+              <w:right w:val="single" w:sz="12" w:space="0" w:color="000000"/>
+            </w:tcBorders>
+          </w:tcPr>
+          <w:p>
+            <w:r>
+              <w:t>N/A</w:t>
+            </w:r>
+          </w:p>
+        </w:tc>
+        <w:tc>
+          <w:tcPr>
+            <w:tcW w:w="1193" w:type="dxa"/>
+            <w:tcBorders>
+              <w:top w:val="single" w:sz="12" w:space="0" w:color="000000"/>
+              <w:left w:val="single" w:sz="12" w:space="0" w:color="000000"/>
+              <w:bottom w:val="single" w:sz="12" w:space="0" w:color="000000"/>
+              <w:right w:val="single" w:sz="12" w:space="0" w:color="000000"/>
+            </w:tcBorders>
+          </w:tcPr>
+          <w:p>
+            <w:r>
+              <w:t>29/10/15</w:t>
+            </w:r>
+          </w:p>
+        </w:tc>
+        <w:tc>
+          <w:tcPr>
+            <w:tcW w:w="3969" w:type="dxa"/>
+            <w:tcBorders>
+              <w:top w:val="single" w:sz="12" w:space="0" w:color="000000"/>
+              <w:left w:val="single" w:sz="12" w:space="0" w:color="000000"/>
+              <w:bottom w:val="single" w:sz="12" w:space="0" w:color="000000"/>
+              <w:right w:val="single" w:sz="12" w:space="0" w:color="000000"/>
+            </w:tcBorders>
+          </w:tcPr>
+          <w:p>
+            <w:r>
+              <w:t>Fixed template issue and fixed inconsistent tense usage</w:t>
+            </w:r>
+          </w:p>
+        </w:tc>
+        <w:tc>
+          <w:tcPr>
+            <w:tcW w:w="1318" w:type="dxa"/>
+            <w:tcBorders>
+              <w:top w:val="single" w:sz="12" w:space="0" w:color="000000"/>
+              <w:left w:val="single" w:sz="12" w:space="0" w:color="000000"/>
+              <w:bottom w:val="single" w:sz="12" w:space="0" w:color="000000"/>
+              <w:right w:val="single" w:sz="12" w:space="0" w:color="000000"/>
+            </w:tcBorders>
+          </w:tcPr>
+          <w:p>
+            <w:r>
+              <w:t>DAF5</w:t>
             </w:r>
           </w:p>
         </w:tc>
@@ -5662,7 +5939,7 @@
         <w:rStyle w:val="PageNumber"/>
         <w:noProof/>
       </w:rPr>
-      <w:t>3</w:t>
+      <w:t>8</w:t>
     </w:r>
     <w:r>
       <w:rPr>
@@ -5746,6 +6023,7 @@
         <w:dataBinding w:prefixMappings="xmlns:ns0='http://purl.org/dc/elements/1.1/' xmlns:ns1='http://schemas.openxmlformats.org/package/2006/metadata/core-properties' " w:xpath="/ns1:coreProperties[1]/ns0:title[1]" w:storeItemID="{6C3C8BC8-F283-45AE-878A-BAB7291924A1}"/>
         <w:text/>
       </w:sdtPr>
+      <w:sdtEndPr/>
       <w:sdtContent>
         <w:r>
           <w:t>Software Engineering Group Project</w:t>
@@ -5762,6 +6040,7 @@
         <w:dataBinding w:prefixMappings="xmlns:ns0='http://purl.org/dc/elements/1.1/' xmlns:ns1='http://schemas.openxmlformats.org/package/2006/metadata/core-properties' " w:xpath="/ns1:coreProperties[1]/ns0:subject[1]" w:storeItemID="{6C3C8BC8-F283-45AE-878A-BAB7291924A1}"/>
         <w:text/>
       </w:sdtPr>
+      <w:sdtEndPr/>
       <w:sdtContent>
         <w:r>
           <w:t>Interaction and High Level Design</w:t>
@@ -5778,6 +6057,7 @@
         <w:dataBinding w:prefixMappings="xmlns:ns0='http://purl.org/dc/elements/1.1/' xmlns:ns1='http://schemas.openxmlformats.org/package/2006/metadata/core-properties' " w:xpath="/ns1:coreProperties[1]/ns1:keywords[1]" w:storeItemID="{6C3C8BC8-F283-45AE-878A-BAB7291924A1}"/>
         <w:text/>
       </w:sdtPr>
+      <w:sdtEndPr/>
       <w:sdtContent>
         <w:r>
           <w:t>1.1</w:t>
@@ -5794,6 +6074,7 @@
         <w:dataBinding w:prefixMappings="xmlns:ns0='http://purl.org/dc/elements/1.1/' xmlns:ns1='http://schemas.openxmlformats.org/package/2006/metadata/core-properties' " w:xpath="/ns1:coreProperties[1]/ns1:contentStatus[1]" w:storeItemID="{6C3C8BC8-F283-45AE-878A-BAB7291924A1}"/>
         <w:text/>
       </w:sdtPr>
+      <w:sdtEndPr/>
       <w:sdtContent>
         <w:r>
           <w:t>Review</w:t>
@@ -11018,8 +11299,9 @@
     <w:panose1 w:val="020B0604030504040204"/>
     <w:charset w:val="00"/>
     <w:family w:val="swiss"/>
+    <w:notTrueType/>
     <w:pitch w:val="variable"/>
-    <w:sig w:usb0="E1002EFF" w:usb1="C000605B" w:usb2="00000029" w:usb3="00000000" w:csb0="000101FF" w:csb1="00000000"/>
+    <w:sig w:usb0="00000003" w:usb1="00000000" w:usb2="00000000" w:usb3="00000000" w:csb0="00000001" w:csb1="00000000"/>
   </w:font>
   <w:font w:name="Calibri">
     <w:panose1 w:val="020F0502020204030204"/>
@@ -11055,10 +11337,13 @@
     <w:rsidRoot w:val="00216F87"/>
     <w:rsid w:val="0006381E"/>
     <w:rsid w:val="00216F87"/>
+    <w:rsid w:val="00371418"/>
     <w:rsid w:val="00517CA3"/>
     <w:rsid w:val="006E4931"/>
+    <w:rsid w:val="0096137E"/>
     <w:rsid w:val="00A64971"/>
     <w:rsid w:val="00CF33F7"/>
+    <w:rsid w:val="00FC01DF"/>
   </w:rsids>
   <m:mathPr>
     <m:mathFont m:val="Cambria Math"/>
@@ -11994,7 +12279,7 @@
 </file>
 
 <file path=customXml/itemProps1.xml><?xml version="1.0" encoding="utf-8"?>
-<ds:datastoreItem xmlns:ds="http://schemas.openxmlformats.org/officeDocument/2006/customXml" ds:itemID="{2734BE8F-2846-478F-A2D0-C179BEA22892}">
+<ds:datastoreItem xmlns:ds="http://schemas.openxmlformats.org/officeDocument/2006/customXml" ds:itemID="{B74DBB0A-ADA9-4F0B-B600-8A888DC7517F}">
   <ds:schemaRefs>
     <ds:schemaRef ds:uri="http://schemas.openxmlformats.org/officeDocument/2006/bibliography"/>
   </ds:schemaRefs>

</xml_diff>